<commit_message>
activation environment de test
</commit_message>
<xml_diff>
--- a/Documentation/Documentation Technique du Projet de Site des Jeux Olympiques.docx
+++ b/Documentation/Documentation Technique du Projet de Site des Jeux Olympiques.docx
@@ -38,21 +38,7 @@
         <w:rPr>
           <w:lang w:val="fr-FR"/>
         </w:rPr>
-        <w:t xml:space="preserve">Ce document décrit les choix techniques, les aspects de sécurité et les perspectives d'évolution du projet "Jeux Olympiques". Le projet est basé sur une architecture client-serveur utilisant Django pour le backend et </w:t>
-      </w:r>
-      <w:proofErr w:type="spellStart"/>
-      <w:r>
-        <w:rPr>
-          <w:lang w:val="fr-FR"/>
-        </w:rPr>
-        <w:t>React</w:t>
-      </w:r>
-      <w:proofErr w:type="spellEnd"/>
-      <w:r>
-        <w:rPr>
-          <w:lang w:val="fr-FR"/>
-        </w:rPr>
-        <w:t xml:space="preserve"> pour le frontend.</w:t>
+        <w:t>Ce document décrit les choix techniques, les aspects de sécurité et les perspectives d'évolution du projet "Jeux Olympiques". Le projet est basé sur une architecture client-serveur utilisant Django pour le backend et React pour le frontend.</w:t>
       </w:r>
     </w:p>
     <w:p>
@@ -89,16 +75,8 @@
         <w:rPr>
           <w:lang w:val="fr-FR"/>
         </w:rPr>
-        <w:t xml:space="preserve">• </w:t>
-      </w:r>
-      <w:proofErr w:type="spellStart"/>
-      <w:r>
-        <w:rPr>
-          <w:lang w:val="fr-FR"/>
-        </w:rPr>
-        <w:t>Figma</w:t>
-      </w:r>
-      <w:proofErr w:type="spellEnd"/>
+        <w:t>• Figma</w:t>
+      </w:r>
     </w:p>
     <w:p>
       <w:pPr>
@@ -166,55 +144,20 @@
         <w:rPr>
           <w:lang w:val="fr-FR"/>
         </w:rPr>
-        <w:t xml:space="preserve">• </w:t>
-      </w:r>
-      <w:proofErr w:type="spellStart"/>
-      <w:r>
-        <w:rPr>
-          <w:lang w:val="fr-FR"/>
-        </w:rPr>
-        <w:t>Datagrip</w:t>
-      </w:r>
-      <w:proofErr w:type="spellEnd"/>
-      <w:r>
-        <w:rPr>
-          <w:lang w:val="fr-FR"/>
-        </w:rPr>
-        <w:t xml:space="preserve"> (Ide pour base de données)</w:t>
-      </w:r>
-    </w:p>
-    <w:p>
-      <w:pPr>
-        <w:rPr>
-          <w:lang w:val="fr-FR"/>
-        </w:rPr>
-      </w:pPr>
-      <w:r>
-        <w:t xml:space="preserve">• </w:t>
-      </w:r>
-      <w:proofErr w:type="spellStart"/>
-      <w:r>
-        <w:t>VsCode</w:t>
-      </w:r>
-      <w:proofErr w:type="spellEnd"/>
-      <w:r>
-        <w:t xml:space="preserve"> (</w:t>
-      </w:r>
-      <w:proofErr w:type="spellStart"/>
-      <w:r>
-        <w:t>éditeur</w:t>
-      </w:r>
-      <w:proofErr w:type="spellEnd"/>
-      <w:r>
-        <w:t xml:space="preserve"> de </w:t>
-      </w:r>
-      <w:proofErr w:type="spellStart"/>
-      <w:r>
-        <w:t>texte</w:t>
-      </w:r>
-      <w:proofErr w:type="spellEnd"/>
-      <w:r>
-        <w:t>)</w:t>
+        <w:t>• Datagrip (Ide pour base de données)</w:t>
+      </w:r>
+    </w:p>
+    <w:p>
+      <w:pPr>
+        <w:rPr>
+          <w:lang w:val="fr-FR"/>
+        </w:rPr>
+      </w:pPr>
+      <w:r>
+        <w:rPr>
+          <w:lang w:val="fr-FR"/>
+        </w:rPr>
+        <w:t>• VsCode (éditeur de texte)</w:t>
       </w:r>
     </w:p>
     <w:p>
@@ -278,21 +221,7 @@
         <w:rPr>
           <w:lang w:val="fr-FR"/>
         </w:rPr>
-        <w:t xml:space="preserve">Justification : Django est choisi pour sa robustesse, sa rapidité de développement et ses fonctionnalités de sécurité intégrées. DRF facilite la création d'API RESTful nécessaires pour la communication avec le frontend </w:t>
-      </w:r>
-      <w:proofErr w:type="spellStart"/>
-      <w:r>
-        <w:rPr>
-          <w:lang w:val="fr-FR"/>
-        </w:rPr>
-        <w:t>React</w:t>
-      </w:r>
-      <w:proofErr w:type="spellEnd"/>
-      <w:r>
-        <w:rPr>
-          <w:lang w:val="fr-FR"/>
-        </w:rPr>
-        <w:t>.</w:t>
+        <w:t>Justification : Django est choisi pour sa robustesse, sa rapidité de développement et ses fonctionnalités de sécurité intégrées. DRF facilite la création d'API RESTful nécessaires pour la communication avec le frontend React.</w:t>
       </w:r>
     </w:p>
     <w:p>
@@ -309,25 +238,7 @@
           <w:bCs/>
           <w:lang w:val="fr-FR"/>
         </w:rPr>
-        <w:t>Modèle de Données Personnalisé (</w:t>
-      </w:r>
-      <w:proofErr w:type="spellStart"/>
-      <w:r>
-        <w:rPr>
-          <w:b/>
-          <w:bCs/>
-          <w:lang w:val="fr-FR"/>
-        </w:rPr>
-        <w:t>CustomUser</w:t>
-      </w:r>
-      <w:proofErr w:type="spellEnd"/>
-      <w:r>
-        <w:rPr>
-          <w:b/>
-          <w:bCs/>
-          <w:lang w:val="fr-FR"/>
-        </w:rPr>
-        <w:t>)</w:t>
+        <w:t>Modèle de Données Personnalisé (CustomUser)</w:t>
       </w:r>
     </w:p>
     <w:p>
@@ -359,17 +270,8 @@
           <w:b/>
           <w:bCs/>
         </w:rPr>
-        <w:t xml:space="preserve">JWT pour </w:t>
-      </w:r>
-      <w:proofErr w:type="spellStart"/>
-      <w:r>
-        <w:rPr>
-          <w:b/>
-          <w:bCs/>
-        </w:rPr>
-        <w:t>l'Authentification</w:t>
-      </w:r>
-      <w:proofErr w:type="spellEnd"/>
+        <w:t>JWT pour l'Authentification</w:t>
+      </w:r>
     </w:p>
     <w:p>
       <w:pPr>
@@ -385,49 +287,7 @@
         <w:rPr>
           <w:lang w:val="fr-FR"/>
         </w:rPr>
-        <w:t xml:space="preserve">Justification : Les JSON Web </w:t>
-      </w:r>
-      <w:proofErr w:type="spellStart"/>
-      <w:r>
-        <w:rPr>
-          <w:lang w:val="fr-FR"/>
-        </w:rPr>
-        <w:t>Tokens</w:t>
-      </w:r>
-      <w:proofErr w:type="spellEnd"/>
-      <w:r>
-        <w:rPr>
-          <w:lang w:val="fr-FR"/>
-        </w:rPr>
-        <w:t xml:space="preserve"> (JWT) permettent une authentification </w:t>
-      </w:r>
-      <w:proofErr w:type="spellStart"/>
-      <w:r>
-        <w:rPr>
-          <w:lang w:val="fr-FR"/>
-        </w:rPr>
-        <w:t>stateless</w:t>
-      </w:r>
-      <w:proofErr w:type="spellEnd"/>
-      <w:r>
-        <w:rPr>
-          <w:lang w:val="fr-FR"/>
-        </w:rPr>
-        <w:t xml:space="preserve"> et sécurisée, adaptée aux applications SPA comme notre frontend </w:t>
-      </w:r>
-      <w:proofErr w:type="spellStart"/>
-      <w:r>
-        <w:rPr>
-          <w:lang w:val="fr-FR"/>
-        </w:rPr>
-        <w:t>React</w:t>
-      </w:r>
-      <w:proofErr w:type="spellEnd"/>
-      <w:r>
-        <w:rPr>
-          <w:lang w:val="fr-FR"/>
-        </w:rPr>
-        <w:t>.</w:t>
+        <w:t>Justification : Les JSON Web Tokens (JWT) permettent une authentification stateless et sécurisée, adaptée aux applications SPA comme notre frontend React.</w:t>
       </w:r>
     </w:p>
     <w:p>
@@ -465,21 +325,7 @@
           <w:lang w:val="fr-FR"/>
         </w:rPr>
         <w:lastRenderedPageBreak/>
-        <w:t xml:space="preserve">Justification : </w:t>
-      </w:r>
-      <w:proofErr w:type="spellStart"/>
-      <w:r>
-        <w:rPr>
-          <w:lang w:val="fr-FR"/>
-        </w:rPr>
-        <w:t>React</w:t>
-      </w:r>
-      <w:proofErr w:type="spellEnd"/>
-      <w:r>
-        <w:rPr>
-          <w:lang w:val="fr-FR"/>
-        </w:rPr>
-        <w:t xml:space="preserve"> est utilisé pour créer des interfaces utilisateur dynamiques et performantes. Sa gestion efficace du DOM virtuel assure une expérience utilisateur fluide.</w:t>
+        <w:t>Justification : React est utilisé pour créer des interfaces utilisateur dynamiques et performantes. Sa gestion efficace du DOM virtuel assure une expérience utilisateur fluide.</w:t>
       </w:r>
     </w:p>
     <w:p>
@@ -490,23 +336,13 @@
           <w:lang w:val="fr-FR"/>
         </w:rPr>
       </w:pPr>
-      <w:proofErr w:type="spellStart"/>
       <w:r>
         <w:rPr>
           <w:b/>
           <w:bCs/>
           <w:lang w:val="fr-FR"/>
         </w:rPr>
-        <w:t>Redux</w:t>
-      </w:r>
-      <w:proofErr w:type="spellEnd"/>
-      <w:r>
-        <w:rPr>
-          <w:b/>
-          <w:bCs/>
-          <w:lang w:val="fr-FR"/>
-        </w:rPr>
-        <w:t xml:space="preserve"> pour la Gestion de l'État</w:t>
+        <w:t>Redux pour la Gestion de l'État</w:t>
       </w:r>
     </w:p>
     <w:p>
@@ -523,21 +359,7 @@
         <w:rPr>
           <w:lang w:val="fr-FR"/>
         </w:rPr>
-        <w:t xml:space="preserve">Justification : </w:t>
-      </w:r>
-      <w:proofErr w:type="spellStart"/>
-      <w:r>
-        <w:rPr>
-          <w:lang w:val="fr-FR"/>
-        </w:rPr>
-        <w:t>Redux</w:t>
-      </w:r>
-      <w:proofErr w:type="spellEnd"/>
-      <w:r>
-        <w:rPr>
-          <w:lang w:val="fr-FR"/>
-        </w:rPr>
-        <w:t xml:space="preserve"> centralise et synchronise l'état global de l'application, essentiel pour gérer les interactions utilisateur et les données (panier d'achat, profils utilisateurs).</w:t>
+        <w:t>Justification : Redux centralise et synchronise l'état global de l'application, essentiel pour gérer les interactions utilisateur et les données (panier d'achat, profils utilisateurs).</w:t>
       </w:r>
     </w:p>
     <w:p>
@@ -569,21 +391,7 @@
         <w:rPr>
           <w:lang w:val="fr-FR"/>
         </w:rPr>
-        <w:t xml:space="preserve">Justification : </w:t>
-      </w:r>
-      <w:proofErr w:type="spellStart"/>
-      <w:r>
-        <w:rPr>
-          <w:lang w:val="fr-FR"/>
-        </w:rPr>
-        <w:t>Styled</w:t>
-      </w:r>
-      <w:proofErr w:type="spellEnd"/>
-      <w:r>
-        <w:rPr>
-          <w:lang w:val="fr-FR"/>
-        </w:rPr>
-        <w:t>-components permettent une meilleure modularité et maintenabilité du code CSS, favorisant le développement de composants réutilisables et isolés.</w:t>
+        <w:t>Justification : Styled-components permettent une meilleure modularité et maintenabilité du code CSS, favorisant le développement de composants réutilisables et isolés.</w:t>
       </w:r>
     </w:p>
     <w:p>
@@ -591,50 +399,336 @@
         <w:rPr>
           <w:b/>
           <w:bCs/>
-        </w:rPr>
-      </w:pPr>
-      <w:proofErr w:type="spellStart"/>
+          <w:lang w:val="fr-FR"/>
+        </w:rPr>
+      </w:pPr>
       <w:r>
         <w:rPr>
           <w:b/>
           <w:bCs/>
-        </w:rPr>
-        <w:t>Sécurité</w:t>
-      </w:r>
-      <w:proofErr w:type="spellEnd"/>
-    </w:p>
-    <w:p>
-      <w:pPr>
+          <w:lang w:val="fr-FR"/>
+        </w:rPr>
+        <w:t xml:space="preserve">Résumé des Tests </w:t>
+      </w:r>
+      <w:r>
         <w:rPr>
           <w:b/>
           <w:bCs/>
-        </w:rPr>
-      </w:pPr>
-      <w:proofErr w:type="spellStart"/>
+          <w:lang w:val="fr-FR"/>
+        </w:rPr>
+        <w:t xml:space="preserve">mis </w:t>
+      </w:r>
       <w:r>
         <w:rPr>
           <w:b/>
           <w:bCs/>
-        </w:rPr>
-        <w:t>Authentification</w:t>
-      </w:r>
-      <w:proofErr w:type="spellEnd"/>
+          <w:lang w:val="fr-FR"/>
+        </w:rPr>
+        <w:t>en Place</w:t>
+      </w:r>
+    </w:p>
+    <w:p>
+      <w:pPr>
+        <w:numPr>
+          <w:ilvl w:val="0"/>
+          <w:numId w:val="30"/>
+        </w:numPr>
+        <w:rPr>
+          <w:lang w:val="fr-FR"/>
+        </w:rPr>
+      </w:pPr>
       <w:r>
         <w:rPr>
           <w:b/>
           <w:bCs/>
-        </w:rPr>
-        <w:t xml:space="preserve"> et </w:t>
-      </w:r>
-      <w:proofErr w:type="spellStart"/>
+          <w:lang w:val="fr-FR"/>
+        </w:rPr>
+        <w:t>Backend</w:t>
+      </w:r>
+      <w:r>
+        <w:rPr>
+          <w:lang w:val="fr-FR"/>
+        </w:rPr>
+        <w:t>:</w:t>
+      </w:r>
+    </w:p>
+    <w:p>
+      <w:pPr>
+        <w:numPr>
+          <w:ilvl w:val="1"/>
+          <w:numId w:val="30"/>
+        </w:numPr>
+        <w:rPr>
+          <w:lang w:val="fr-FR"/>
+        </w:rPr>
+      </w:pPr>
+      <w:r>
+        <w:rPr>
+          <w:lang w:val="fr-FR"/>
+        </w:rPr>
+        <w:t>Tests unitaires pour les modèles, vues, sérialiseurs.</w:t>
+      </w:r>
+    </w:p>
+    <w:p>
+      <w:pPr>
+        <w:numPr>
+          <w:ilvl w:val="1"/>
+          <w:numId w:val="30"/>
+        </w:numPr>
+        <w:rPr>
+          <w:lang w:val="fr-FR"/>
+        </w:rPr>
+      </w:pPr>
+      <w:r>
+        <w:rPr>
+          <w:lang w:val="fr-FR"/>
+        </w:rPr>
+        <w:t>Tests d'intégration pour les scénarios complets.</w:t>
+      </w:r>
+    </w:p>
+    <w:p>
+      <w:pPr>
+        <w:numPr>
+          <w:ilvl w:val="1"/>
+          <w:numId w:val="30"/>
+        </w:numPr>
+        <w:rPr>
+          <w:lang w:val="fr-FR"/>
+        </w:rPr>
+      </w:pPr>
+      <w:r>
+        <w:rPr>
+          <w:lang w:val="fr-FR"/>
+        </w:rPr>
+        <w:t>Tests de sécurité pour les permissions et l'authentification.</w:t>
+      </w:r>
+    </w:p>
+    <w:p>
+      <w:pPr>
+        <w:numPr>
+          <w:ilvl w:val="0"/>
+          <w:numId w:val="30"/>
+        </w:numPr>
+        <w:rPr>
+          <w:lang w:val="fr-FR"/>
+        </w:rPr>
+      </w:pPr>
       <w:r>
         <w:rPr>
           <w:b/>
           <w:bCs/>
-        </w:rPr>
-        <w:t>Autorisation</w:t>
-      </w:r>
-      <w:proofErr w:type="spellEnd"/>
+          <w:lang w:val="fr-FR"/>
+        </w:rPr>
+        <w:t>Frontend</w:t>
+      </w:r>
+      <w:r>
+        <w:rPr>
+          <w:lang w:val="fr-FR"/>
+        </w:rPr>
+        <w:t>:</w:t>
+      </w:r>
+    </w:p>
+    <w:p>
+      <w:pPr>
+        <w:numPr>
+          <w:ilvl w:val="1"/>
+          <w:numId w:val="30"/>
+        </w:numPr>
+        <w:rPr>
+          <w:lang w:val="fr-FR"/>
+        </w:rPr>
+      </w:pPr>
+      <w:r>
+        <w:rPr>
+          <w:lang w:val="fr-FR"/>
+        </w:rPr>
+        <w:t>Tests unitaires et d'intégration pour les composants et contextes.</w:t>
+      </w:r>
+    </w:p>
+    <w:p>
+      <w:pPr>
+        <w:numPr>
+          <w:ilvl w:val="1"/>
+          <w:numId w:val="30"/>
+        </w:numPr>
+        <w:rPr>
+          <w:lang w:val="fr-FR"/>
+        </w:rPr>
+      </w:pPr>
+      <w:r>
+        <w:rPr>
+          <w:lang w:val="fr-FR"/>
+        </w:rPr>
+        <w:t>Tests end-to-end pour les parcours utilisateur complets.</w:t>
+      </w:r>
+    </w:p>
+    <w:p>
+      <w:pPr>
+        <w:numPr>
+          <w:ilvl w:val="0"/>
+          <w:numId w:val="30"/>
+        </w:numPr>
+        <w:rPr>
+          <w:lang w:val="fr-FR"/>
+        </w:rPr>
+      </w:pPr>
+      <w:r>
+        <w:rPr>
+          <w:b/>
+          <w:bCs/>
+          <w:lang w:val="fr-FR"/>
+        </w:rPr>
+        <w:t>Coverage</w:t>
+      </w:r>
+      <w:r>
+        <w:rPr>
+          <w:lang w:val="fr-FR"/>
+        </w:rPr>
+        <w:t>:</w:t>
+      </w:r>
+    </w:p>
+    <w:p>
+      <w:pPr>
+        <w:numPr>
+          <w:ilvl w:val="1"/>
+          <w:numId w:val="30"/>
+        </w:numPr>
+        <w:rPr>
+          <w:lang w:val="fr-FR"/>
+        </w:rPr>
+      </w:pPr>
+      <w:r>
+        <w:rPr>
+          <w:lang w:val="fr-FR"/>
+        </w:rPr>
+        <w:t xml:space="preserve">Utilisation de </w:t>
+      </w:r>
+      <w:r>
+        <w:rPr>
+          <w:b/>
+          <w:bCs/>
+          <w:lang w:val="fr-FR"/>
+        </w:rPr>
+        <w:t>coverage.py</w:t>
+      </w:r>
+      <w:r>
+        <w:rPr>
+          <w:lang w:val="fr-FR"/>
+        </w:rPr>
+        <w:t xml:space="preserve"> pour le backend.</w:t>
+      </w:r>
+    </w:p>
+    <w:p>
+      <w:pPr>
+        <w:numPr>
+          <w:ilvl w:val="1"/>
+          <w:numId w:val="30"/>
+        </w:numPr>
+        <w:rPr>
+          <w:lang w:val="fr-FR"/>
+        </w:rPr>
+      </w:pPr>
+      <w:r>
+        <w:rPr>
+          <w:lang w:val="fr-FR"/>
+        </w:rPr>
+        <w:t xml:space="preserve">Utilisation de </w:t>
+      </w:r>
+      <w:r>
+        <w:rPr>
+          <w:b/>
+          <w:bCs/>
+          <w:lang w:val="fr-FR"/>
+        </w:rPr>
+        <w:t>jest</w:t>
+      </w:r>
+      <w:r>
+        <w:rPr>
+          <w:lang w:val="fr-FR"/>
+        </w:rPr>
+        <w:t xml:space="preserve"> pour le frontend.</w:t>
+      </w:r>
+    </w:p>
+    <w:p>
+      <w:pPr>
+        <w:numPr>
+          <w:ilvl w:val="1"/>
+          <w:numId w:val="30"/>
+        </w:numPr>
+        <w:rPr>
+          <w:lang w:val="fr-FR"/>
+        </w:rPr>
+      </w:pPr>
+      <w:r>
+        <w:rPr>
+          <w:lang w:val="fr-FR"/>
+        </w:rPr>
+        <w:t xml:space="preserve">Utilisation de </w:t>
+      </w:r>
+      <w:r>
+        <w:rPr>
+          <w:b/>
+          <w:bCs/>
+          <w:lang w:val="fr-FR"/>
+        </w:rPr>
+        <w:t>Cypress</w:t>
+      </w:r>
+      <w:r>
+        <w:rPr>
+          <w:lang w:val="fr-FR"/>
+        </w:rPr>
+        <w:t xml:space="preserve"> pour les tests end-to-end.</w:t>
+      </w:r>
+    </w:p>
+    <w:p>
+      <w:pPr>
+        <w:rPr>
+          <w:lang w:val="fr-FR"/>
+        </w:rPr>
+      </w:pPr>
+      <w:r>
+        <w:rPr>
+          <w:lang w:val="fr-FR"/>
+        </w:rPr>
+        <w:t>La mise en place de ces tests et l'utilisation des outils de coverage aideront à garantir la qualité et la robustesse de l'application.</w:t>
+      </w:r>
+    </w:p>
+    <w:p>
+      <w:pPr>
+        <w:rPr>
+          <w:lang w:val="fr-FR"/>
+        </w:rPr>
+      </w:pPr>
+    </w:p>
+    <w:p>
+      <w:pPr>
+        <w:rPr>
+          <w:b/>
+          <w:bCs/>
+        </w:rPr>
+      </w:pPr>
+      <w:r>
+        <w:rPr>
+          <w:b/>
+          <w:bCs/>
+        </w:rPr>
+        <w:t>Sécurité</w:t>
+      </w:r>
+    </w:p>
+    <w:p>
+      <w:pPr>
+        <w:rPr>
+          <w:b/>
+          <w:bCs/>
+        </w:rPr>
+      </w:pPr>
+      <w:r>
+        <w:rPr>
+          <w:b/>
+          <w:bCs/>
+        </w:rPr>
+        <w:t>Authentification et Autorisation</w:t>
+      </w:r>
     </w:p>
     <w:p>
       <w:pPr>
@@ -650,6 +744,7 @@
         <w:rPr>
           <w:lang w:val="fr-FR"/>
         </w:rPr>
+        <w:lastRenderedPageBreak/>
         <w:t>JWT : Utilisation de JWT pour sécuriser les communications entre le client et le serveur.</w:t>
       </w:r>
     </w:p>
@@ -682,17 +777,8 @@
           <w:b/>
           <w:bCs/>
         </w:rPr>
-        <w:t xml:space="preserve">Protection des </w:t>
-      </w:r>
-      <w:proofErr w:type="spellStart"/>
-      <w:r>
-        <w:rPr>
-          <w:b/>
-          <w:bCs/>
-        </w:rPr>
-        <w:t>Données</w:t>
-      </w:r>
-      <w:proofErr w:type="spellEnd"/>
+        <w:t>Protection des Données</w:t>
+      </w:r>
     </w:p>
     <w:p>
       <w:pPr>
@@ -731,35 +817,113 @@
     <w:p>
       <w:pPr>
         <w:rPr>
+          <w:lang w:val="fr-FR"/>
+        </w:rPr>
+      </w:pPr>
+    </w:p>
+    <w:p>
+      <w:pPr>
+        <w:rPr>
           <w:b/>
           <w:bCs/>
-        </w:rPr>
-      </w:pPr>
-      <w:proofErr w:type="spellStart"/>
+          <w:lang w:val="fr-FR"/>
+        </w:rPr>
+      </w:pPr>
       <w:r>
         <w:rPr>
           <w:b/>
           <w:bCs/>
-        </w:rPr>
-        <w:t>Prévention</w:t>
-      </w:r>
-      <w:proofErr w:type="spellEnd"/>
-      <w:r>
+          <w:lang w:val="fr-FR"/>
+        </w:rPr>
+        <w:t>Déploiement</w:t>
+      </w:r>
+    </w:p>
+    <w:p>
+      <w:pPr>
+        <w:pStyle w:val="ListParagraph"/>
+        <w:numPr>
+          <w:ilvl w:val="0"/>
+          <w:numId w:val="29"/>
+        </w:numPr>
+        <w:rPr>
+          <w:lang w:val="fr-FR"/>
+        </w:rPr>
+      </w:pPr>
+      <w:r>
+        <w:rPr>
+          <w:lang w:val="fr-FR"/>
+        </w:rPr>
+        <w:t>VPS Hostinguer</w:t>
+      </w:r>
+    </w:p>
+    <w:p>
+      <w:pPr>
+        <w:pStyle w:val="ListParagraph"/>
+        <w:numPr>
+          <w:ilvl w:val="0"/>
+          <w:numId w:val="29"/>
+        </w:numPr>
+        <w:rPr>
+          <w:lang w:val="fr-FR"/>
+        </w:rPr>
+      </w:pPr>
+      <w:r>
+        <w:rPr>
+          <w:lang w:val="fr-FR"/>
+        </w:rPr>
+        <w:t>Ubuntu (Système d’exploitation)</w:t>
+      </w:r>
+    </w:p>
+    <w:p>
+      <w:pPr>
+        <w:pStyle w:val="ListParagraph"/>
+        <w:numPr>
+          <w:ilvl w:val="0"/>
+          <w:numId w:val="29"/>
+        </w:numPr>
+      </w:pPr>
+      <w:r>
+        <w:t>Nginx (Reverse Proxy)Sécurité</w:t>
+      </w:r>
+    </w:p>
+    <w:p>
+      <w:pPr>
+        <w:pStyle w:val="ListParagraph"/>
+        <w:numPr>
+          <w:ilvl w:val="0"/>
+          <w:numId w:val="29"/>
+        </w:numPr>
+      </w:pPr>
+      <w:r>
+        <w:t>Fail2ban</w:t>
+      </w:r>
+    </w:p>
+    <w:p>
+      <w:pPr>
+        <w:pStyle w:val="ListParagraph"/>
+        <w:numPr>
+          <w:ilvl w:val="0"/>
+          <w:numId w:val="29"/>
+        </w:numPr>
+      </w:pPr>
+      <w:r>
+        <w:t>UFW(firewall)</w:t>
+      </w:r>
+    </w:p>
+    <w:p>
+      <w:pPr>
         <w:rPr>
           <w:b/>
           <w:bCs/>
         </w:rPr>
-        <w:t xml:space="preserve"> des </w:t>
-      </w:r>
-      <w:proofErr w:type="spellStart"/>
+      </w:pPr>
       <w:r>
         <w:rPr>
           <w:b/>
           <w:bCs/>
         </w:rPr>
-        <w:t>Vulnérabilités</w:t>
-      </w:r>
-      <w:proofErr w:type="spellEnd"/>
+        <w:t>Prévention des Vulnérabilités</w:t>
+      </w:r>
     </w:p>
     <w:p>
       <w:pPr>
@@ -802,39 +966,28 @@
           <w:bCs/>
         </w:rPr>
       </w:pPr>
-      <w:proofErr w:type="spellStart"/>
       <w:r>
         <w:rPr>
           <w:b/>
           <w:bCs/>
         </w:rPr>
-        <w:t>Évolutions</w:t>
-      </w:r>
-      <w:proofErr w:type="spellEnd"/>
-      <w:r>
+        <w:t>Évolutions Futures</w:t>
+      </w:r>
+    </w:p>
+    <w:p>
+      <w:pPr>
         <w:rPr>
           <w:b/>
           <w:bCs/>
         </w:rPr>
-        <w:t xml:space="preserve"> Futures</w:t>
-      </w:r>
-    </w:p>
-    <w:p>
-      <w:pPr>
+      </w:pPr>
+      <w:r>
         <w:rPr>
           <w:b/>
           <w:bCs/>
         </w:rPr>
-      </w:pPr>
-      <w:proofErr w:type="spellStart"/>
-      <w:r>
-        <w:rPr>
-          <w:b/>
-          <w:bCs/>
-        </w:rPr>
         <w:t>Fonctionnalités</w:t>
       </w:r>
-      <w:proofErr w:type="spellEnd"/>
     </w:p>
     <w:p>
       <w:pPr>
@@ -850,21 +1003,7 @@
         <w:rPr>
           <w:lang w:val="fr-FR"/>
         </w:rPr>
-        <w:t xml:space="preserve">Notifications en Temps Réel : Utilisation de </w:t>
-      </w:r>
-      <w:proofErr w:type="spellStart"/>
-      <w:r>
-        <w:rPr>
-          <w:lang w:val="fr-FR"/>
-        </w:rPr>
-        <w:t>WebSockets</w:t>
-      </w:r>
-      <w:proofErr w:type="spellEnd"/>
-      <w:r>
-        <w:rPr>
-          <w:lang w:val="fr-FR"/>
-        </w:rPr>
-        <w:t xml:space="preserve"> pour les notifications en temps réel concernant les mises à jour des événements sportifs.</w:t>
+        <w:t>Notifications en Temps Réel : Utilisation de WebSockets pour les notifications en temps réel concernant les mises à jour des événements sportifs.</w:t>
       </w:r>
     </w:p>
     <w:p>
@@ -881,7 +1020,6 @@
         <w:rPr>
           <w:lang w:val="fr-FR"/>
         </w:rPr>
-        <w:lastRenderedPageBreak/>
         <w:t>Analyse des Données : Intégration d'outils d'analyse pour fournir des insights sur les préférences des utilisateurs et les tendances des achats de billets.</w:t>
       </w:r>
     </w:p>
@@ -892,7 +1030,6 @@
           <w:bCs/>
         </w:rPr>
       </w:pPr>
-      <w:proofErr w:type="spellStart"/>
       <w:r>
         <w:rPr>
           <w:b/>
@@ -900,7 +1037,6 @@
         </w:rPr>
         <w:t>Scalabilité</w:t>
       </w:r>
-      <w:proofErr w:type="spellEnd"/>
     </w:p>
     <w:p>
       <w:pPr>
@@ -929,33 +1065,12 @@
           <w:lang w:val="fr-FR"/>
         </w:rPr>
       </w:pPr>
-      <w:proofErr w:type="spellStart"/>
-      <w:r>
-        <w:rPr>
-          <w:lang w:val="fr-FR"/>
-        </w:rPr>
-        <w:t>Microservices</w:t>
-      </w:r>
-      <w:proofErr w:type="spellEnd"/>
-      <w:r>
-        <w:rPr>
-          <w:lang w:val="fr-FR"/>
-        </w:rPr>
-        <w:t xml:space="preserve"> : Transition vers une architecture de </w:t>
-      </w:r>
-      <w:proofErr w:type="spellStart"/>
-      <w:r>
-        <w:rPr>
-          <w:lang w:val="fr-FR"/>
-        </w:rPr>
-        <w:t>microservices</w:t>
-      </w:r>
-      <w:proofErr w:type="spellEnd"/>
-      <w:r>
-        <w:rPr>
-          <w:lang w:val="fr-FR"/>
-        </w:rPr>
-        <w:t xml:space="preserve"> pour faciliter la scalabilité et la maintenance du code.</w:t>
+      <w:r>
+        <w:rPr>
+          <w:lang w:val="fr-FR"/>
+        </w:rPr>
+        <w:lastRenderedPageBreak/>
+        <w:t>Microservices : Transition vers une architecture de microservices pour faciliter la scalabilité et la maintenance du code.</w:t>
       </w:r>
     </w:p>
     <w:p>
@@ -965,21 +1080,12 @@
           <w:bCs/>
         </w:rPr>
       </w:pPr>
-      <w:proofErr w:type="spellStart"/>
       <w:r>
         <w:rPr>
           <w:b/>
           <w:bCs/>
         </w:rPr>
-        <w:t>Accessibilité</w:t>
-      </w:r>
-      <w:proofErr w:type="spellEnd"/>
-      <w:r>
-        <w:rPr>
-          <w:b/>
-          <w:bCs/>
-        </w:rPr>
-        <w:t xml:space="preserve"> et UX</w:t>
+        <w:t>Accessibilité et UX</w:t>
       </w:r>
     </w:p>
     <w:p>
@@ -1036,6 +1142,236 @@
 <file path=word/numbering.xml><?xml version="1.0" encoding="utf-8"?>
 <w:numbering xmlns:wpc="http://schemas.microsoft.com/office/word/2010/wordprocessingCanvas" xmlns:cx="http://schemas.microsoft.com/office/drawing/2014/chartex" xmlns:cx1="http://schemas.microsoft.com/office/drawing/2015/9/8/chartex" xmlns:cx2="http://schemas.microsoft.com/office/drawing/2015/10/21/chartex" xmlns:cx3="http://schemas.microsoft.com/office/drawing/2016/5/9/chartex" xmlns:cx4="http://schemas.microsoft.com/office/drawing/2016/5/10/chartex" xmlns:cx5="http://schemas.microsoft.com/office/drawing/2016/5/11/chartex" xmlns:cx6="http://schemas.microsoft.com/office/drawing/2016/5/12/chartex" xmlns:cx7="http://schemas.microsoft.com/office/drawing/2016/5/13/chartex" xmlns:cx8="http://schemas.microsoft.com/office/drawing/2016/5/14/chartex" xmlns:mc="http://schemas.openxmlformats.org/markup-compatibility/2006" xmlns:aink="http://schemas.microsoft.com/office/drawing/2016/ink" xmlns:am3d="http://schemas.microsoft.com/office/drawing/2017/model3d" xmlns:o="urn:schemas-microsoft-com:office:office" xmlns:oel="http://schemas.microsoft.com/office/2019/extlst" xmlns:r="http://schemas.openxmlformats.org/officeDocument/2006/relationships" xmlns:m="http://schemas.openxmlformats.org/officeDocument/2006/math" xmlns:v="urn:schemas-microsoft-com:vml" xmlns:wp14="http://schemas.microsoft.com/office/word/2010/wordprocessingDrawing" xmlns:wp="http://schemas.openxmlformats.org/drawingml/2006/wordprocessingDrawing" xmlns:w10="urn:schemas-microsoft-com:office:word" xmlns:w="http://schemas.openxmlformats.org/wordprocessingml/2006/main" xmlns:w14="http://schemas.microsoft.com/office/word/2010/wordml" xmlns:w15="http://schemas.microsoft.com/office/word/2012/wordml" xmlns:w16cex="http://schemas.microsoft.com/office/word/2018/wordml/cex" xmlns:w16cid="http://schemas.microsoft.com/office/word/2016/wordml/cid" xmlns:w16="http://schemas.microsoft.com/office/word/2018/wordml" xmlns:w16sdtdh="http://schemas.microsoft.com/office/word/2020/wordml/sdtdatahash" xmlns:w16se="http://schemas.microsoft.com/office/word/2015/wordml/symex" xmlns:wpg="http://schemas.microsoft.com/office/word/2010/wordprocessingGroup" xmlns:wpi="http://schemas.microsoft.com/office/word/2010/wordprocessingInk" xmlns:wne="http://schemas.microsoft.com/office/word/2006/wordml" xmlns:wps="http://schemas.microsoft.com/office/word/2010/wordprocessingShape" mc:Ignorable="w14 w15 w16se w16cid w16 w16cex w16sdtdh wp14">
   <w:abstractNum w:abstractNumId="0" w15:restartNumberingAfterBreak="0">
+    <w:nsid w:val="041B1CB5"/>
+    <w:multiLevelType w:val="multilevel"/>
+    <w:tmpl w:val="E9981C1A"/>
+    <w:lvl w:ilvl="0">
+      <w:start w:val="1"/>
+      <w:numFmt w:val="decimal"/>
+      <w:lvlText w:val="%1."/>
+      <w:lvlJc w:val="left"/>
+      <w:pPr>
+        <w:tabs>
+          <w:tab w:val="num" w:pos="720"/>
+        </w:tabs>
+        <w:ind w:left="720" w:hanging="360"/>
+      </w:pPr>
+    </w:lvl>
+    <w:lvl w:ilvl="1">
+      <w:start w:val="1"/>
+      <w:numFmt w:val="bullet"/>
+      <w:lvlText w:val=""/>
+      <w:lvlJc w:val="left"/>
+      <w:pPr>
+        <w:tabs>
+          <w:tab w:val="num" w:pos="1440"/>
+        </w:tabs>
+        <w:ind w:left="1440" w:hanging="360"/>
+      </w:pPr>
+      <w:rPr>
+        <w:rFonts w:ascii="Symbol" w:hAnsi="Symbol" w:hint="default"/>
+        <w:sz w:val="20"/>
+      </w:rPr>
+    </w:lvl>
+    <w:lvl w:ilvl="2" w:tentative="1">
+      <w:start w:val="1"/>
+      <w:numFmt w:val="decimal"/>
+      <w:lvlText w:val="%3."/>
+      <w:lvlJc w:val="left"/>
+      <w:pPr>
+        <w:tabs>
+          <w:tab w:val="num" w:pos="2160"/>
+        </w:tabs>
+        <w:ind w:left="2160" w:hanging="360"/>
+      </w:pPr>
+    </w:lvl>
+    <w:lvl w:ilvl="3" w:tentative="1">
+      <w:start w:val="1"/>
+      <w:numFmt w:val="decimal"/>
+      <w:lvlText w:val="%4."/>
+      <w:lvlJc w:val="left"/>
+      <w:pPr>
+        <w:tabs>
+          <w:tab w:val="num" w:pos="2880"/>
+        </w:tabs>
+        <w:ind w:left="2880" w:hanging="360"/>
+      </w:pPr>
+    </w:lvl>
+    <w:lvl w:ilvl="4" w:tentative="1">
+      <w:start w:val="1"/>
+      <w:numFmt w:val="decimal"/>
+      <w:lvlText w:val="%5."/>
+      <w:lvlJc w:val="left"/>
+      <w:pPr>
+        <w:tabs>
+          <w:tab w:val="num" w:pos="3600"/>
+        </w:tabs>
+        <w:ind w:left="3600" w:hanging="360"/>
+      </w:pPr>
+    </w:lvl>
+    <w:lvl w:ilvl="5" w:tentative="1">
+      <w:start w:val="1"/>
+      <w:numFmt w:val="decimal"/>
+      <w:lvlText w:val="%6."/>
+      <w:lvlJc w:val="left"/>
+      <w:pPr>
+        <w:tabs>
+          <w:tab w:val="num" w:pos="4320"/>
+        </w:tabs>
+        <w:ind w:left="4320" w:hanging="360"/>
+      </w:pPr>
+    </w:lvl>
+    <w:lvl w:ilvl="6" w:tentative="1">
+      <w:start w:val="1"/>
+      <w:numFmt w:val="decimal"/>
+      <w:lvlText w:val="%7."/>
+      <w:lvlJc w:val="left"/>
+      <w:pPr>
+        <w:tabs>
+          <w:tab w:val="num" w:pos="5040"/>
+        </w:tabs>
+        <w:ind w:left="5040" w:hanging="360"/>
+      </w:pPr>
+    </w:lvl>
+    <w:lvl w:ilvl="7" w:tentative="1">
+      <w:start w:val="1"/>
+      <w:numFmt w:val="decimal"/>
+      <w:lvlText w:val="%8."/>
+      <w:lvlJc w:val="left"/>
+      <w:pPr>
+        <w:tabs>
+          <w:tab w:val="num" w:pos="5760"/>
+        </w:tabs>
+        <w:ind w:left="5760" w:hanging="360"/>
+      </w:pPr>
+    </w:lvl>
+    <w:lvl w:ilvl="8" w:tentative="1">
+      <w:start w:val="1"/>
+      <w:numFmt w:val="decimal"/>
+      <w:lvlText w:val="%9."/>
+      <w:lvlJc w:val="left"/>
+      <w:pPr>
+        <w:tabs>
+          <w:tab w:val="num" w:pos="6480"/>
+        </w:tabs>
+        <w:ind w:left="6480" w:hanging="360"/>
+      </w:pPr>
+    </w:lvl>
+  </w:abstractNum>
+  <w:abstractNum w:abstractNumId="1" w15:restartNumberingAfterBreak="0">
+    <w:nsid w:val="05DE3833"/>
+    <w:multiLevelType w:val="hybridMultilevel"/>
+    <w:tmpl w:val="D054DF14"/>
+    <w:lvl w:ilvl="0" w:tplc="FFFFFFFF">
+      <w:start w:val="1"/>
+      <w:numFmt w:val="bullet"/>
+      <w:lvlText w:val=""/>
+      <w:lvlJc w:val="left"/>
+      <w:pPr>
+        <w:ind w:left="720" w:hanging="360"/>
+      </w:pPr>
+      <w:rPr>
+        <w:rFonts w:ascii="Symbol" w:hAnsi="Symbol" w:hint="default"/>
+      </w:rPr>
+    </w:lvl>
+    <w:lvl w:ilvl="1" w:tplc="04090001">
+      <w:start w:val="1"/>
+      <w:numFmt w:val="bullet"/>
+      <w:lvlText w:val=""/>
+      <w:lvlJc w:val="left"/>
+      <w:pPr>
+        <w:ind w:left="1440" w:hanging="360"/>
+      </w:pPr>
+      <w:rPr>
+        <w:rFonts w:ascii="Symbol" w:hAnsi="Symbol" w:hint="default"/>
+      </w:rPr>
+    </w:lvl>
+    <w:lvl w:ilvl="2" w:tplc="FFFFFFFF" w:tentative="1">
+      <w:start w:val="1"/>
+      <w:numFmt w:val="bullet"/>
+      <w:lvlText w:val=""/>
+      <w:lvlJc w:val="left"/>
+      <w:pPr>
+        <w:ind w:left="2160" w:hanging="360"/>
+      </w:pPr>
+      <w:rPr>
+        <w:rFonts w:ascii="Wingdings" w:hAnsi="Wingdings" w:hint="default"/>
+      </w:rPr>
+    </w:lvl>
+    <w:lvl w:ilvl="3" w:tplc="FFFFFFFF" w:tentative="1">
+      <w:start w:val="1"/>
+      <w:numFmt w:val="bullet"/>
+      <w:lvlText w:val=""/>
+      <w:lvlJc w:val="left"/>
+      <w:pPr>
+        <w:ind w:left="2880" w:hanging="360"/>
+      </w:pPr>
+      <w:rPr>
+        <w:rFonts w:ascii="Symbol" w:hAnsi="Symbol" w:hint="default"/>
+      </w:rPr>
+    </w:lvl>
+    <w:lvl w:ilvl="4" w:tplc="FFFFFFFF" w:tentative="1">
+      <w:start w:val="1"/>
+      <w:numFmt w:val="bullet"/>
+      <w:lvlText w:val="o"/>
+      <w:lvlJc w:val="left"/>
+      <w:pPr>
+        <w:ind w:left="3600" w:hanging="360"/>
+      </w:pPr>
+      <w:rPr>
+        <w:rFonts w:ascii="Courier New" w:hAnsi="Courier New" w:hint="default"/>
+      </w:rPr>
+    </w:lvl>
+    <w:lvl w:ilvl="5" w:tplc="FFFFFFFF" w:tentative="1">
+      <w:start w:val="1"/>
+      <w:numFmt w:val="bullet"/>
+      <w:lvlText w:val=""/>
+      <w:lvlJc w:val="left"/>
+      <w:pPr>
+        <w:ind w:left="4320" w:hanging="360"/>
+      </w:pPr>
+      <w:rPr>
+        <w:rFonts w:ascii="Wingdings" w:hAnsi="Wingdings" w:hint="default"/>
+      </w:rPr>
+    </w:lvl>
+    <w:lvl w:ilvl="6" w:tplc="FFFFFFFF" w:tentative="1">
+      <w:start w:val="1"/>
+      <w:numFmt w:val="bullet"/>
+      <w:lvlText w:val=""/>
+      <w:lvlJc w:val="left"/>
+      <w:pPr>
+        <w:ind w:left="5040" w:hanging="360"/>
+      </w:pPr>
+      <w:rPr>
+        <w:rFonts w:ascii="Symbol" w:hAnsi="Symbol" w:hint="default"/>
+      </w:rPr>
+    </w:lvl>
+    <w:lvl w:ilvl="7" w:tplc="FFFFFFFF" w:tentative="1">
+      <w:start w:val="1"/>
+      <w:numFmt w:val="bullet"/>
+      <w:lvlText w:val="o"/>
+      <w:lvlJc w:val="left"/>
+      <w:pPr>
+        <w:ind w:left="5760" w:hanging="360"/>
+      </w:pPr>
+      <w:rPr>
+        <w:rFonts w:ascii="Courier New" w:hAnsi="Courier New" w:hint="default"/>
+      </w:rPr>
+    </w:lvl>
+    <w:lvl w:ilvl="8" w:tplc="FFFFFFFF" w:tentative="1">
+      <w:start w:val="1"/>
+      <w:numFmt w:val="bullet"/>
+      <w:lvlText w:val=""/>
+      <w:lvlJc w:val="left"/>
+      <w:pPr>
+        <w:ind w:left="6480" w:hanging="360"/>
+      </w:pPr>
+      <w:rPr>
+        <w:rFonts w:ascii="Wingdings" w:hAnsi="Wingdings" w:hint="default"/>
+      </w:rPr>
+    </w:lvl>
+  </w:abstractNum>
+  <w:abstractNum w:abstractNumId="2" w15:restartNumberingAfterBreak="0">
     <w:nsid w:val="05FE11DE"/>
     <w:multiLevelType w:val="multilevel"/>
     <w:tmpl w:val="2C2A9668"/>
@@ -1184,7 +1520,7 @@
       </w:rPr>
     </w:lvl>
   </w:abstractNum>
-  <w:abstractNum w:abstractNumId="1" w15:restartNumberingAfterBreak="0">
+  <w:abstractNum w:abstractNumId="3" w15:restartNumberingAfterBreak="0">
     <w:nsid w:val="0F1F4C33"/>
     <w:multiLevelType w:val="multilevel"/>
     <w:tmpl w:val="09869EA4"/>
@@ -1333,7 +1669,7 @@
       </w:rPr>
     </w:lvl>
   </w:abstractNum>
-  <w:abstractNum w:abstractNumId="2" w15:restartNumberingAfterBreak="0">
+  <w:abstractNum w:abstractNumId="4" w15:restartNumberingAfterBreak="0">
     <w:nsid w:val="147919B1"/>
     <w:multiLevelType w:val="multilevel"/>
     <w:tmpl w:val="9F2E2D70"/>
@@ -1482,7 +1818,7 @@
       </w:rPr>
     </w:lvl>
   </w:abstractNum>
-  <w:abstractNum w:abstractNumId="3" w15:restartNumberingAfterBreak="0">
+  <w:abstractNum w:abstractNumId="5" w15:restartNumberingAfterBreak="0">
     <w:nsid w:val="189F3AAA"/>
     <w:multiLevelType w:val="multilevel"/>
     <w:tmpl w:val="B1385016"/>
@@ -1631,7 +1967,7 @@
       </w:rPr>
     </w:lvl>
   </w:abstractNum>
-  <w:abstractNum w:abstractNumId="4" w15:restartNumberingAfterBreak="0">
+  <w:abstractNum w:abstractNumId="6" w15:restartNumberingAfterBreak="0">
     <w:nsid w:val="1DD063D7"/>
     <w:multiLevelType w:val="multilevel"/>
     <w:tmpl w:val="E2CA09FE"/>
@@ -1744,7 +2080,7 @@
       </w:pPr>
     </w:lvl>
   </w:abstractNum>
-  <w:abstractNum w:abstractNumId="5" w15:restartNumberingAfterBreak="0">
+  <w:abstractNum w:abstractNumId="7" w15:restartNumberingAfterBreak="0">
     <w:nsid w:val="1E184632"/>
     <w:multiLevelType w:val="multilevel"/>
     <w:tmpl w:val="60A2BE4A"/>
@@ -1893,7 +2229,7 @@
       </w:rPr>
     </w:lvl>
   </w:abstractNum>
-  <w:abstractNum w:abstractNumId="6" w15:restartNumberingAfterBreak="0">
+  <w:abstractNum w:abstractNumId="8" w15:restartNumberingAfterBreak="0">
     <w:nsid w:val="217A0EA0"/>
     <w:multiLevelType w:val="multilevel"/>
     <w:tmpl w:val="64AC8C6E"/>
@@ -2042,7 +2378,120 @@
       </w:rPr>
     </w:lvl>
   </w:abstractNum>
-  <w:abstractNum w:abstractNumId="7" w15:restartNumberingAfterBreak="0">
+  <w:abstractNum w:abstractNumId="9" w15:restartNumberingAfterBreak="0">
+    <w:nsid w:val="24CB2F68"/>
+    <w:multiLevelType w:val="hybridMultilevel"/>
+    <w:tmpl w:val="B52281A8"/>
+    <w:lvl w:ilvl="0" w:tplc="04090001">
+      <w:start w:val="1"/>
+      <w:numFmt w:val="bullet"/>
+      <w:lvlText w:val=""/>
+      <w:lvlJc w:val="left"/>
+      <w:pPr>
+        <w:ind w:left="720" w:hanging="360"/>
+      </w:pPr>
+      <w:rPr>
+        <w:rFonts w:ascii="Symbol" w:hAnsi="Symbol" w:hint="default"/>
+      </w:rPr>
+    </w:lvl>
+    <w:lvl w:ilvl="1" w:tplc="04090003">
+      <w:start w:val="1"/>
+      <w:numFmt w:val="bullet"/>
+      <w:lvlText w:val="o"/>
+      <w:lvlJc w:val="left"/>
+      <w:pPr>
+        <w:ind w:left="1440" w:hanging="360"/>
+      </w:pPr>
+      <w:rPr>
+        <w:rFonts w:ascii="Courier New" w:hAnsi="Courier New" w:hint="default"/>
+      </w:rPr>
+    </w:lvl>
+    <w:lvl w:ilvl="2" w:tplc="04090005" w:tentative="1">
+      <w:start w:val="1"/>
+      <w:numFmt w:val="bullet"/>
+      <w:lvlText w:val=""/>
+      <w:lvlJc w:val="left"/>
+      <w:pPr>
+        <w:ind w:left="2160" w:hanging="360"/>
+      </w:pPr>
+      <w:rPr>
+        <w:rFonts w:ascii="Wingdings" w:hAnsi="Wingdings" w:hint="default"/>
+      </w:rPr>
+    </w:lvl>
+    <w:lvl w:ilvl="3" w:tplc="04090001" w:tentative="1">
+      <w:start w:val="1"/>
+      <w:numFmt w:val="bullet"/>
+      <w:lvlText w:val=""/>
+      <w:lvlJc w:val="left"/>
+      <w:pPr>
+        <w:ind w:left="2880" w:hanging="360"/>
+      </w:pPr>
+      <w:rPr>
+        <w:rFonts w:ascii="Symbol" w:hAnsi="Symbol" w:hint="default"/>
+      </w:rPr>
+    </w:lvl>
+    <w:lvl w:ilvl="4" w:tplc="04090003" w:tentative="1">
+      <w:start w:val="1"/>
+      <w:numFmt w:val="bullet"/>
+      <w:lvlText w:val="o"/>
+      <w:lvlJc w:val="left"/>
+      <w:pPr>
+        <w:ind w:left="3600" w:hanging="360"/>
+      </w:pPr>
+      <w:rPr>
+        <w:rFonts w:ascii="Courier New" w:hAnsi="Courier New" w:hint="default"/>
+      </w:rPr>
+    </w:lvl>
+    <w:lvl w:ilvl="5" w:tplc="04090005" w:tentative="1">
+      <w:start w:val="1"/>
+      <w:numFmt w:val="bullet"/>
+      <w:lvlText w:val=""/>
+      <w:lvlJc w:val="left"/>
+      <w:pPr>
+        <w:ind w:left="4320" w:hanging="360"/>
+      </w:pPr>
+      <w:rPr>
+        <w:rFonts w:ascii="Wingdings" w:hAnsi="Wingdings" w:hint="default"/>
+      </w:rPr>
+    </w:lvl>
+    <w:lvl w:ilvl="6" w:tplc="04090001" w:tentative="1">
+      <w:start w:val="1"/>
+      <w:numFmt w:val="bullet"/>
+      <w:lvlText w:val=""/>
+      <w:lvlJc w:val="left"/>
+      <w:pPr>
+        <w:ind w:left="5040" w:hanging="360"/>
+      </w:pPr>
+      <w:rPr>
+        <w:rFonts w:ascii="Symbol" w:hAnsi="Symbol" w:hint="default"/>
+      </w:rPr>
+    </w:lvl>
+    <w:lvl w:ilvl="7" w:tplc="04090003" w:tentative="1">
+      <w:start w:val="1"/>
+      <w:numFmt w:val="bullet"/>
+      <w:lvlText w:val="o"/>
+      <w:lvlJc w:val="left"/>
+      <w:pPr>
+        <w:ind w:left="5760" w:hanging="360"/>
+      </w:pPr>
+      <w:rPr>
+        <w:rFonts w:ascii="Courier New" w:hAnsi="Courier New" w:hint="default"/>
+      </w:rPr>
+    </w:lvl>
+    <w:lvl w:ilvl="8" w:tplc="04090005" w:tentative="1">
+      <w:start w:val="1"/>
+      <w:numFmt w:val="bullet"/>
+      <w:lvlText w:val=""/>
+      <w:lvlJc w:val="left"/>
+      <w:pPr>
+        <w:ind w:left="6480" w:hanging="360"/>
+      </w:pPr>
+      <w:rPr>
+        <w:rFonts w:ascii="Wingdings" w:hAnsi="Wingdings" w:hint="default"/>
+      </w:rPr>
+    </w:lvl>
+  </w:abstractNum>
+  <w:abstractNum w:abstractNumId="10" w15:restartNumberingAfterBreak="0">
     <w:nsid w:val="252362F7"/>
     <w:multiLevelType w:val="multilevel"/>
     <w:tmpl w:val="EEB88C26"/>
@@ -2191,10 +2640,10 @@
       </w:rPr>
     </w:lvl>
   </w:abstractNum>
-  <w:abstractNum w:abstractNumId="8" w15:restartNumberingAfterBreak="0">
+  <w:abstractNum w:abstractNumId="11" w15:restartNumberingAfterBreak="0">
     <w:nsid w:val="2BC31BA7"/>
     <w:multiLevelType w:val="multilevel"/>
-    <w:tmpl w:val="F3D836AE"/>
+    <w:tmpl w:val="73F889F6"/>
     <w:lvl w:ilvl="0">
       <w:start w:val="1"/>
       <w:numFmt w:val="bullet"/>
@@ -2211,20 +2660,16 @@
         <w:sz w:val="20"/>
       </w:rPr>
     </w:lvl>
-    <w:lvl w:ilvl="1" w:tentative="1">
-      <w:start w:val="1"/>
-      <w:numFmt w:val="bullet"/>
-      <w:lvlText w:val=""/>
-      <w:lvlJc w:val="left"/>
-      <w:pPr>
-        <w:tabs>
-          <w:tab w:val="num" w:pos="1440"/>
-        </w:tabs>
+    <w:lvl w:ilvl="1">
+      <w:start w:val="4"/>
+      <w:numFmt w:val="bullet"/>
+      <w:lvlText w:val="•"/>
+      <w:lvlJc w:val="left"/>
+      <w:pPr>
         <w:ind w:left="1440" w:hanging="360"/>
       </w:pPr>
       <w:rPr>
-        <w:rFonts w:ascii="Symbol" w:hAnsi="Symbol" w:hint="default"/>
-        <w:sz w:val="20"/>
+        <w:rFonts w:ascii="Aptos" w:eastAsiaTheme="minorHAnsi" w:hAnsi="Aptos" w:cstheme="minorBidi" w:hint="default"/>
       </w:rPr>
     </w:lvl>
     <w:lvl w:ilvl="2" w:tentative="1">
@@ -2340,7 +2785,7 @@
       </w:rPr>
     </w:lvl>
   </w:abstractNum>
-  <w:abstractNum w:abstractNumId="9" w15:restartNumberingAfterBreak="0">
+  <w:abstractNum w:abstractNumId="12" w15:restartNumberingAfterBreak="0">
     <w:nsid w:val="2E065B31"/>
     <w:multiLevelType w:val="multilevel"/>
     <w:tmpl w:val="3C0AB804"/>
@@ -2489,7 +2934,7 @@
       </w:rPr>
     </w:lvl>
   </w:abstractNum>
-  <w:abstractNum w:abstractNumId="10" w15:restartNumberingAfterBreak="0">
+  <w:abstractNum w:abstractNumId="13" w15:restartNumberingAfterBreak="0">
     <w:nsid w:val="31931448"/>
     <w:multiLevelType w:val="multilevel"/>
     <w:tmpl w:val="A588E35A"/>
@@ -2638,7 +3083,7 @@
       </w:rPr>
     </w:lvl>
   </w:abstractNum>
-  <w:abstractNum w:abstractNumId="11" w15:restartNumberingAfterBreak="0">
+  <w:abstractNum w:abstractNumId="14" w15:restartNumberingAfterBreak="0">
     <w:nsid w:val="3489254C"/>
     <w:multiLevelType w:val="multilevel"/>
     <w:tmpl w:val="0914BA44"/>
@@ -2787,7 +3232,7 @@
       </w:rPr>
     </w:lvl>
   </w:abstractNum>
-  <w:abstractNum w:abstractNumId="12" w15:restartNumberingAfterBreak="0">
+  <w:abstractNum w:abstractNumId="15" w15:restartNumberingAfterBreak="0">
     <w:nsid w:val="368D7247"/>
     <w:multiLevelType w:val="multilevel"/>
     <w:tmpl w:val="A3987016"/>
@@ -2936,7 +3381,7 @@
       </w:rPr>
     </w:lvl>
   </w:abstractNum>
-  <w:abstractNum w:abstractNumId="13" w15:restartNumberingAfterBreak="0">
+  <w:abstractNum w:abstractNumId="16" w15:restartNumberingAfterBreak="0">
     <w:nsid w:val="3A367622"/>
     <w:multiLevelType w:val="multilevel"/>
     <w:tmpl w:val="87B4A8E8"/>
@@ -3085,7 +3530,7 @@
       </w:rPr>
     </w:lvl>
   </w:abstractNum>
-  <w:abstractNum w:abstractNumId="14" w15:restartNumberingAfterBreak="0">
+  <w:abstractNum w:abstractNumId="17" w15:restartNumberingAfterBreak="0">
     <w:nsid w:val="3B560EFF"/>
     <w:multiLevelType w:val="multilevel"/>
     <w:tmpl w:val="E66C79B4"/>
@@ -3234,7 +3679,119 @@
       </w:rPr>
     </w:lvl>
   </w:abstractNum>
-  <w:abstractNum w:abstractNumId="15" w15:restartNumberingAfterBreak="0">
+  <w:abstractNum w:abstractNumId="18" w15:restartNumberingAfterBreak="0">
+    <w:nsid w:val="3FA84211"/>
+    <w:multiLevelType w:val="hybridMultilevel"/>
+    <w:tmpl w:val="502AC646"/>
+    <w:lvl w:ilvl="0" w:tplc="FFFFFFFF">
+      <w:start w:val="1"/>
+      <w:numFmt w:val="bullet"/>
+      <w:lvlText w:val=""/>
+      <w:lvlJc w:val="left"/>
+      <w:pPr>
+        <w:ind w:left="720" w:hanging="360"/>
+      </w:pPr>
+      <w:rPr>
+        <w:rFonts w:ascii="Symbol" w:hAnsi="Symbol" w:hint="default"/>
+      </w:rPr>
+    </w:lvl>
+    <w:lvl w:ilvl="1" w:tplc="B1B646CC">
+      <w:numFmt w:val="bullet"/>
+      <w:lvlText w:val="•"/>
+      <w:lvlJc w:val="left"/>
+      <w:pPr>
+        <w:ind w:left="1440" w:hanging="360"/>
+      </w:pPr>
+      <w:rPr>
+        <w:rFonts w:ascii="Calibri" w:eastAsia="Calibri" w:hAnsi="Calibri" w:cs="Calibri" w:hint="default"/>
+      </w:rPr>
+    </w:lvl>
+    <w:lvl w:ilvl="2" w:tplc="FFFFFFFF" w:tentative="1">
+      <w:start w:val="1"/>
+      <w:numFmt w:val="bullet"/>
+      <w:lvlText w:val=""/>
+      <w:lvlJc w:val="left"/>
+      <w:pPr>
+        <w:ind w:left="2160" w:hanging="360"/>
+      </w:pPr>
+      <w:rPr>
+        <w:rFonts w:ascii="Wingdings" w:hAnsi="Wingdings" w:hint="default"/>
+      </w:rPr>
+    </w:lvl>
+    <w:lvl w:ilvl="3" w:tplc="FFFFFFFF" w:tentative="1">
+      <w:start w:val="1"/>
+      <w:numFmt w:val="bullet"/>
+      <w:lvlText w:val=""/>
+      <w:lvlJc w:val="left"/>
+      <w:pPr>
+        <w:ind w:left="2880" w:hanging="360"/>
+      </w:pPr>
+      <w:rPr>
+        <w:rFonts w:ascii="Symbol" w:hAnsi="Symbol" w:hint="default"/>
+      </w:rPr>
+    </w:lvl>
+    <w:lvl w:ilvl="4" w:tplc="FFFFFFFF" w:tentative="1">
+      <w:start w:val="1"/>
+      <w:numFmt w:val="bullet"/>
+      <w:lvlText w:val="o"/>
+      <w:lvlJc w:val="left"/>
+      <w:pPr>
+        <w:ind w:left="3600" w:hanging="360"/>
+      </w:pPr>
+      <w:rPr>
+        <w:rFonts w:ascii="Courier New" w:hAnsi="Courier New" w:hint="default"/>
+      </w:rPr>
+    </w:lvl>
+    <w:lvl w:ilvl="5" w:tplc="FFFFFFFF" w:tentative="1">
+      <w:start w:val="1"/>
+      <w:numFmt w:val="bullet"/>
+      <w:lvlText w:val=""/>
+      <w:lvlJc w:val="left"/>
+      <w:pPr>
+        <w:ind w:left="4320" w:hanging="360"/>
+      </w:pPr>
+      <w:rPr>
+        <w:rFonts w:ascii="Wingdings" w:hAnsi="Wingdings" w:hint="default"/>
+      </w:rPr>
+    </w:lvl>
+    <w:lvl w:ilvl="6" w:tplc="FFFFFFFF" w:tentative="1">
+      <w:start w:val="1"/>
+      <w:numFmt w:val="bullet"/>
+      <w:lvlText w:val=""/>
+      <w:lvlJc w:val="left"/>
+      <w:pPr>
+        <w:ind w:left="5040" w:hanging="360"/>
+      </w:pPr>
+      <w:rPr>
+        <w:rFonts w:ascii="Symbol" w:hAnsi="Symbol" w:hint="default"/>
+      </w:rPr>
+    </w:lvl>
+    <w:lvl w:ilvl="7" w:tplc="FFFFFFFF" w:tentative="1">
+      <w:start w:val="1"/>
+      <w:numFmt w:val="bullet"/>
+      <w:lvlText w:val="o"/>
+      <w:lvlJc w:val="left"/>
+      <w:pPr>
+        <w:ind w:left="5760" w:hanging="360"/>
+      </w:pPr>
+      <w:rPr>
+        <w:rFonts w:ascii="Courier New" w:hAnsi="Courier New" w:hint="default"/>
+      </w:rPr>
+    </w:lvl>
+    <w:lvl w:ilvl="8" w:tplc="FFFFFFFF" w:tentative="1">
+      <w:start w:val="1"/>
+      <w:numFmt w:val="bullet"/>
+      <w:lvlText w:val=""/>
+      <w:lvlJc w:val="left"/>
+      <w:pPr>
+        <w:ind w:left="6480" w:hanging="360"/>
+      </w:pPr>
+      <w:rPr>
+        <w:rFonts w:ascii="Wingdings" w:hAnsi="Wingdings" w:hint="default"/>
+      </w:rPr>
+    </w:lvl>
+  </w:abstractNum>
+  <w:abstractNum w:abstractNumId="19" w15:restartNumberingAfterBreak="0">
     <w:nsid w:val="49F614B6"/>
     <w:multiLevelType w:val="multilevel"/>
     <w:tmpl w:val="774E6D78"/>
@@ -3383,7 +3940,119 @@
       </w:rPr>
     </w:lvl>
   </w:abstractNum>
-  <w:abstractNum w:abstractNumId="16" w15:restartNumberingAfterBreak="0">
+  <w:abstractNum w:abstractNumId="20" w15:restartNumberingAfterBreak="0">
+    <w:nsid w:val="588108D9"/>
+    <w:multiLevelType w:val="hybridMultilevel"/>
+    <w:tmpl w:val="B57C065A"/>
+    <w:lvl w:ilvl="0" w:tplc="B1B646CC">
+      <w:numFmt w:val="bullet"/>
+      <w:lvlText w:val="•"/>
+      <w:lvlJc w:val="left"/>
+      <w:pPr>
+        <w:ind w:left="720" w:hanging="360"/>
+      </w:pPr>
+      <w:rPr>
+        <w:rFonts w:ascii="Calibri" w:eastAsia="Calibri" w:hAnsi="Calibri" w:cs="Calibri" w:hint="default"/>
+      </w:rPr>
+    </w:lvl>
+    <w:lvl w:ilvl="1" w:tplc="FFFFFFFF">
+      <w:start w:val="1"/>
+      <w:numFmt w:val="bullet"/>
+      <w:lvlText w:val=""/>
+      <w:lvlJc w:val="left"/>
+      <w:pPr>
+        <w:ind w:left="1440" w:hanging="360"/>
+      </w:pPr>
+      <w:rPr>
+        <w:rFonts w:ascii="Symbol" w:hAnsi="Symbol" w:hint="default"/>
+      </w:rPr>
+    </w:lvl>
+    <w:lvl w:ilvl="2" w:tplc="FFFFFFFF" w:tentative="1">
+      <w:start w:val="1"/>
+      <w:numFmt w:val="bullet"/>
+      <w:lvlText w:val=""/>
+      <w:lvlJc w:val="left"/>
+      <w:pPr>
+        <w:ind w:left="2160" w:hanging="360"/>
+      </w:pPr>
+      <w:rPr>
+        <w:rFonts w:ascii="Wingdings" w:hAnsi="Wingdings" w:hint="default"/>
+      </w:rPr>
+    </w:lvl>
+    <w:lvl w:ilvl="3" w:tplc="FFFFFFFF" w:tentative="1">
+      <w:start w:val="1"/>
+      <w:numFmt w:val="bullet"/>
+      <w:lvlText w:val=""/>
+      <w:lvlJc w:val="left"/>
+      <w:pPr>
+        <w:ind w:left="2880" w:hanging="360"/>
+      </w:pPr>
+      <w:rPr>
+        <w:rFonts w:ascii="Symbol" w:hAnsi="Symbol" w:hint="default"/>
+      </w:rPr>
+    </w:lvl>
+    <w:lvl w:ilvl="4" w:tplc="FFFFFFFF" w:tentative="1">
+      <w:start w:val="1"/>
+      <w:numFmt w:val="bullet"/>
+      <w:lvlText w:val="o"/>
+      <w:lvlJc w:val="left"/>
+      <w:pPr>
+        <w:ind w:left="3600" w:hanging="360"/>
+      </w:pPr>
+      <w:rPr>
+        <w:rFonts w:ascii="Courier New" w:hAnsi="Courier New" w:hint="default"/>
+      </w:rPr>
+    </w:lvl>
+    <w:lvl w:ilvl="5" w:tplc="FFFFFFFF" w:tentative="1">
+      <w:start w:val="1"/>
+      <w:numFmt w:val="bullet"/>
+      <w:lvlText w:val=""/>
+      <w:lvlJc w:val="left"/>
+      <w:pPr>
+        <w:ind w:left="4320" w:hanging="360"/>
+      </w:pPr>
+      <w:rPr>
+        <w:rFonts w:ascii="Wingdings" w:hAnsi="Wingdings" w:hint="default"/>
+      </w:rPr>
+    </w:lvl>
+    <w:lvl w:ilvl="6" w:tplc="FFFFFFFF" w:tentative="1">
+      <w:start w:val="1"/>
+      <w:numFmt w:val="bullet"/>
+      <w:lvlText w:val=""/>
+      <w:lvlJc w:val="left"/>
+      <w:pPr>
+        <w:ind w:left="5040" w:hanging="360"/>
+      </w:pPr>
+      <w:rPr>
+        <w:rFonts w:ascii="Symbol" w:hAnsi="Symbol" w:hint="default"/>
+      </w:rPr>
+    </w:lvl>
+    <w:lvl w:ilvl="7" w:tplc="FFFFFFFF" w:tentative="1">
+      <w:start w:val="1"/>
+      <w:numFmt w:val="bullet"/>
+      <w:lvlText w:val="o"/>
+      <w:lvlJc w:val="left"/>
+      <w:pPr>
+        <w:ind w:left="5760" w:hanging="360"/>
+      </w:pPr>
+      <w:rPr>
+        <w:rFonts w:ascii="Courier New" w:hAnsi="Courier New" w:hint="default"/>
+      </w:rPr>
+    </w:lvl>
+    <w:lvl w:ilvl="8" w:tplc="FFFFFFFF" w:tentative="1">
+      <w:start w:val="1"/>
+      <w:numFmt w:val="bullet"/>
+      <w:lvlText w:val=""/>
+      <w:lvlJc w:val="left"/>
+      <w:pPr>
+        <w:ind w:left="6480" w:hanging="360"/>
+      </w:pPr>
+      <w:rPr>
+        <w:rFonts w:ascii="Wingdings" w:hAnsi="Wingdings" w:hint="default"/>
+      </w:rPr>
+    </w:lvl>
+  </w:abstractNum>
+  <w:abstractNum w:abstractNumId="21" w15:restartNumberingAfterBreak="0">
     <w:nsid w:val="63B73B50"/>
     <w:multiLevelType w:val="multilevel"/>
     <w:tmpl w:val="5B74FE92"/>
@@ -3496,7 +4165,7 @@
       </w:pPr>
     </w:lvl>
   </w:abstractNum>
-  <w:abstractNum w:abstractNumId="17" w15:restartNumberingAfterBreak="0">
+  <w:abstractNum w:abstractNumId="22" w15:restartNumberingAfterBreak="0">
     <w:nsid w:val="6461295C"/>
     <w:multiLevelType w:val="multilevel"/>
     <w:tmpl w:val="D718536C"/>
@@ -3645,7 +4314,7 @@
       </w:rPr>
     </w:lvl>
   </w:abstractNum>
-  <w:abstractNum w:abstractNumId="18" w15:restartNumberingAfterBreak="0">
+  <w:abstractNum w:abstractNumId="23" w15:restartNumberingAfterBreak="0">
     <w:nsid w:val="64B25138"/>
     <w:multiLevelType w:val="multilevel"/>
     <w:tmpl w:val="357434F4"/>
@@ -3794,7 +4463,7 @@
       </w:rPr>
     </w:lvl>
   </w:abstractNum>
-  <w:abstractNum w:abstractNumId="19" w15:restartNumberingAfterBreak="0">
+  <w:abstractNum w:abstractNumId="24" w15:restartNumberingAfterBreak="0">
     <w:nsid w:val="64E85A8E"/>
     <w:multiLevelType w:val="multilevel"/>
     <w:tmpl w:val="7D963FBC"/>
@@ -3943,7 +4612,120 @@
       </w:rPr>
     </w:lvl>
   </w:abstractNum>
-  <w:abstractNum w:abstractNumId="20" w15:restartNumberingAfterBreak="0">
+  <w:abstractNum w:abstractNumId="25" w15:restartNumberingAfterBreak="0">
+    <w:nsid w:val="6CBA753D"/>
+    <w:multiLevelType w:val="hybridMultilevel"/>
+    <w:tmpl w:val="2C542292"/>
+    <w:lvl w:ilvl="0" w:tplc="FFFFFFFF">
+      <w:start w:val="1"/>
+      <w:numFmt w:val="bullet"/>
+      <w:lvlText w:val=""/>
+      <w:lvlJc w:val="left"/>
+      <w:pPr>
+        <w:ind w:left="720" w:hanging="360"/>
+      </w:pPr>
+      <w:rPr>
+        <w:rFonts w:ascii="Symbol" w:hAnsi="Symbol" w:hint="default"/>
+      </w:rPr>
+    </w:lvl>
+    <w:lvl w:ilvl="1" w:tplc="04090001">
+      <w:start w:val="1"/>
+      <w:numFmt w:val="bullet"/>
+      <w:lvlText w:val=""/>
+      <w:lvlJc w:val="left"/>
+      <w:pPr>
+        <w:ind w:left="1440" w:hanging="360"/>
+      </w:pPr>
+      <w:rPr>
+        <w:rFonts w:ascii="Symbol" w:hAnsi="Symbol" w:hint="default"/>
+      </w:rPr>
+    </w:lvl>
+    <w:lvl w:ilvl="2" w:tplc="FFFFFFFF" w:tentative="1">
+      <w:start w:val="1"/>
+      <w:numFmt w:val="bullet"/>
+      <w:lvlText w:val=""/>
+      <w:lvlJc w:val="left"/>
+      <w:pPr>
+        <w:ind w:left="2160" w:hanging="360"/>
+      </w:pPr>
+      <w:rPr>
+        <w:rFonts w:ascii="Wingdings" w:hAnsi="Wingdings" w:hint="default"/>
+      </w:rPr>
+    </w:lvl>
+    <w:lvl w:ilvl="3" w:tplc="FFFFFFFF" w:tentative="1">
+      <w:start w:val="1"/>
+      <w:numFmt w:val="bullet"/>
+      <w:lvlText w:val=""/>
+      <w:lvlJc w:val="left"/>
+      <w:pPr>
+        <w:ind w:left="2880" w:hanging="360"/>
+      </w:pPr>
+      <w:rPr>
+        <w:rFonts w:ascii="Symbol" w:hAnsi="Symbol" w:hint="default"/>
+      </w:rPr>
+    </w:lvl>
+    <w:lvl w:ilvl="4" w:tplc="FFFFFFFF" w:tentative="1">
+      <w:start w:val="1"/>
+      <w:numFmt w:val="bullet"/>
+      <w:lvlText w:val="o"/>
+      <w:lvlJc w:val="left"/>
+      <w:pPr>
+        <w:ind w:left="3600" w:hanging="360"/>
+      </w:pPr>
+      <w:rPr>
+        <w:rFonts w:ascii="Courier New" w:hAnsi="Courier New" w:hint="default"/>
+      </w:rPr>
+    </w:lvl>
+    <w:lvl w:ilvl="5" w:tplc="FFFFFFFF" w:tentative="1">
+      <w:start w:val="1"/>
+      <w:numFmt w:val="bullet"/>
+      <w:lvlText w:val=""/>
+      <w:lvlJc w:val="left"/>
+      <w:pPr>
+        <w:ind w:left="4320" w:hanging="360"/>
+      </w:pPr>
+      <w:rPr>
+        <w:rFonts w:ascii="Wingdings" w:hAnsi="Wingdings" w:hint="default"/>
+      </w:rPr>
+    </w:lvl>
+    <w:lvl w:ilvl="6" w:tplc="FFFFFFFF" w:tentative="1">
+      <w:start w:val="1"/>
+      <w:numFmt w:val="bullet"/>
+      <w:lvlText w:val=""/>
+      <w:lvlJc w:val="left"/>
+      <w:pPr>
+        <w:ind w:left="5040" w:hanging="360"/>
+      </w:pPr>
+      <w:rPr>
+        <w:rFonts w:ascii="Symbol" w:hAnsi="Symbol" w:hint="default"/>
+      </w:rPr>
+    </w:lvl>
+    <w:lvl w:ilvl="7" w:tplc="FFFFFFFF" w:tentative="1">
+      <w:start w:val="1"/>
+      <w:numFmt w:val="bullet"/>
+      <w:lvlText w:val="o"/>
+      <w:lvlJc w:val="left"/>
+      <w:pPr>
+        <w:ind w:left="5760" w:hanging="360"/>
+      </w:pPr>
+      <w:rPr>
+        <w:rFonts w:ascii="Courier New" w:hAnsi="Courier New" w:hint="default"/>
+      </w:rPr>
+    </w:lvl>
+    <w:lvl w:ilvl="8" w:tplc="FFFFFFFF" w:tentative="1">
+      <w:start w:val="1"/>
+      <w:numFmt w:val="bullet"/>
+      <w:lvlText w:val=""/>
+      <w:lvlJc w:val="left"/>
+      <w:pPr>
+        <w:ind w:left="6480" w:hanging="360"/>
+      </w:pPr>
+      <w:rPr>
+        <w:rFonts w:ascii="Wingdings" w:hAnsi="Wingdings" w:hint="default"/>
+      </w:rPr>
+    </w:lvl>
+  </w:abstractNum>
+  <w:abstractNum w:abstractNumId="26" w15:restartNumberingAfterBreak="0">
     <w:nsid w:val="6DEC501E"/>
     <w:multiLevelType w:val="multilevel"/>
     <w:tmpl w:val="C0DEBD82"/>
@@ -4092,7 +4874,7 @@
       </w:rPr>
     </w:lvl>
   </w:abstractNum>
-  <w:abstractNum w:abstractNumId="21" w15:restartNumberingAfterBreak="0">
+  <w:abstractNum w:abstractNumId="27" w15:restartNumberingAfterBreak="0">
     <w:nsid w:val="73B702C6"/>
     <w:multiLevelType w:val="multilevel"/>
     <w:tmpl w:val="198C925C"/>
@@ -4241,7 +5023,7 @@
       </w:rPr>
     </w:lvl>
   </w:abstractNum>
-  <w:abstractNum w:abstractNumId="22" w15:restartNumberingAfterBreak="0">
+  <w:abstractNum w:abstractNumId="28" w15:restartNumberingAfterBreak="0">
     <w:nsid w:val="7618556F"/>
     <w:multiLevelType w:val="multilevel"/>
     <w:tmpl w:val="A9BC2508"/>
@@ -4354,7 +5136,7 @@
       </w:pPr>
     </w:lvl>
   </w:abstractNum>
-  <w:abstractNum w:abstractNumId="23" w15:restartNumberingAfterBreak="0">
+  <w:abstractNum w:abstractNumId="29" w15:restartNumberingAfterBreak="0">
     <w:nsid w:val="7A00232F"/>
     <w:multiLevelType w:val="multilevel"/>
     <w:tmpl w:val="FECCA5F2"/>
@@ -4468,76 +5250,94 @@
     </w:lvl>
   </w:abstractNum>
   <w:num w:numId="1" w16cid:durableId="403259243">
+    <w:abstractNumId w:val="28"/>
+  </w:num>
+  <w:num w:numId="2" w16cid:durableId="731464303">
+    <w:abstractNumId w:val="14"/>
+  </w:num>
+  <w:num w:numId="3" w16cid:durableId="1605573093">
+    <w:abstractNumId w:val="23"/>
+  </w:num>
+  <w:num w:numId="4" w16cid:durableId="1406605851">
+    <w:abstractNumId w:val="6"/>
+  </w:num>
+  <w:num w:numId="5" w16cid:durableId="965236355">
+    <w:abstractNumId w:val="13"/>
+  </w:num>
+  <w:num w:numId="6" w16cid:durableId="940457998">
+    <w:abstractNumId w:val="15"/>
+  </w:num>
+  <w:num w:numId="7" w16cid:durableId="1656379093">
+    <w:abstractNumId w:val="5"/>
+  </w:num>
+  <w:num w:numId="8" w16cid:durableId="1784957226">
+    <w:abstractNumId w:val="21"/>
+  </w:num>
+  <w:num w:numId="9" w16cid:durableId="1156191519">
+    <w:abstractNumId w:val="2"/>
+  </w:num>
+  <w:num w:numId="10" w16cid:durableId="1554847012">
+    <w:abstractNumId w:val="26"/>
+  </w:num>
+  <w:num w:numId="11" w16cid:durableId="55713209">
+    <w:abstractNumId w:val="12"/>
+  </w:num>
+  <w:num w:numId="12" w16cid:durableId="1905797360">
+    <w:abstractNumId w:val="29"/>
+  </w:num>
+  <w:num w:numId="13" w16cid:durableId="920793653">
+    <w:abstractNumId w:val="16"/>
+  </w:num>
+  <w:num w:numId="14" w16cid:durableId="1186018097">
+    <w:abstractNumId w:val="24"/>
+  </w:num>
+  <w:num w:numId="15" w16cid:durableId="1355569225">
+    <w:abstractNumId w:val="3"/>
+  </w:num>
+  <w:num w:numId="16" w16cid:durableId="1926720967">
+    <w:abstractNumId w:val="8"/>
+  </w:num>
+  <w:num w:numId="17" w16cid:durableId="324089122">
+    <w:abstractNumId w:val="19"/>
+  </w:num>
+  <w:num w:numId="18" w16cid:durableId="14695720">
+    <w:abstractNumId w:val="10"/>
+  </w:num>
+  <w:num w:numId="19" w16cid:durableId="1984920721">
     <w:abstractNumId w:val="22"/>
   </w:num>
-  <w:num w:numId="2" w16cid:durableId="731464303">
+  <w:num w:numId="20" w16cid:durableId="110367190">
     <w:abstractNumId w:val="11"/>
   </w:num>
-  <w:num w:numId="3" w16cid:durableId="1605573093">
+  <w:num w:numId="21" w16cid:durableId="475293569">
+    <w:abstractNumId w:val="27"/>
+  </w:num>
+  <w:num w:numId="22" w16cid:durableId="1581252889">
+    <w:abstractNumId w:val="7"/>
+  </w:num>
+  <w:num w:numId="23" w16cid:durableId="887842736">
+    <w:abstractNumId w:val="17"/>
+  </w:num>
+  <w:num w:numId="24" w16cid:durableId="1004019511">
+    <w:abstractNumId w:val="4"/>
+  </w:num>
+  <w:num w:numId="25" w16cid:durableId="291978661">
+    <w:abstractNumId w:val="9"/>
+  </w:num>
+  <w:num w:numId="26" w16cid:durableId="1047143265">
+    <w:abstractNumId w:val="1"/>
+  </w:num>
+  <w:num w:numId="27" w16cid:durableId="1054550079">
     <w:abstractNumId w:val="18"/>
   </w:num>
-  <w:num w:numId="4" w16cid:durableId="1406605851">
-    <w:abstractNumId w:val="4"/>
+  <w:num w:numId="28" w16cid:durableId="1963538856">
+    <w:abstractNumId w:val="25"/>
   </w:num>
-  <w:num w:numId="5" w16cid:durableId="965236355">
-    <w:abstractNumId w:val="10"/>
-  </w:num>
-  <w:num w:numId="6" w16cid:durableId="940457998">
-    <w:abstractNumId w:val="12"/>
-  </w:num>
-  <w:num w:numId="7" w16cid:durableId="1656379093">
-    <w:abstractNumId w:val="3"/>
-  </w:num>
-  <w:num w:numId="8" w16cid:durableId="1784957226">
-    <w:abstractNumId w:val="16"/>
-  </w:num>
-  <w:num w:numId="9" w16cid:durableId="1156191519">
-    <w:abstractNumId w:val="0"/>
-  </w:num>
-  <w:num w:numId="10" w16cid:durableId="1554847012">
+  <w:num w:numId="29" w16cid:durableId="299922224">
     <w:abstractNumId w:val="20"/>
   </w:num>
-  <w:num w:numId="11" w16cid:durableId="55713209">
-    <w:abstractNumId w:val="9"/>
-  </w:num>
-  <w:num w:numId="12" w16cid:durableId="1905797360">
-    <w:abstractNumId w:val="23"/>
-  </w:num>
-  <w:num w:numId="13" w16cid:durableId="920793653">
-    <w:abstractNumId w:val="13"/>
-  </w:num>
-  <w:num w:numId="14" w16cid:durableId="1186018097">
-    <w:abstractNumId w:val="19"/>
-  </w:num>
-  <w:num w:numId="15" w16cid:durableId="1355569225">
-    <w:abstractNumId w:val="1"/>
-  </w:num>
-  <w:num w:numId="16" w16cid:durableId="1926720967">
-    <w:abstractNumId w:val="6"/>
-  </w:num>
-  <w:num w:numId="17" w16cid:durableId="324089122">
-    <w:abstractNumId w:val="15"/>
-  </w:num>
-  <w:num w:numId="18" w16cid:durableId="14695720">
-    <w:abstractNumId w:val="7"/>
-  </w:num>
-  <w:num w:numId="19" w16cid:durableId="1984920721">
-    <w:abstractNumId w:val="17"/>
-  </w:num>
-  <w:num w:numId="20" w16cid:durableId="110367190">
-    <w:abstractNumId w:val="8"/>
-  </w:num>
-  <w:num w:numId="21" w16cid:durableId="475293569">
-    <w:abstractNumId w:val="21"/>
-  </w:num>
-  <w:num w:numId="22" w16cid:durableId="1581252889">
-    <w:abstractNumId w:val="5"/>
-  </w:num>
-  <w:num w:numId="23" w16cid:durableId="887842736">
-    <w:abstractNumId w:val="14"/>
-  </w:num>
-  <w:num w:numId="24" w16cid:durableId="1004019511">
-    <w:abstractNumId w:val="2"/>
+  <w:num w:numId="30" w16cid:durableId="1232809830">
+    <w:abstractNumId w:val="0"/>
   </w:num>
 </w:numbering>
 </file>

</xml_diff>